<commit_message>
Final push after correction
Final push after correction
</commit_message>
<xml_diff>
--- a/src/Documentation/Streamlit-plotly project documentation.docx
+++ b/src/Documentation/Streamlit-plotly project documentation.docx
@@ -21,17 +21,7 @@
           <w:szCs w:val="24"/>
           <w:lang w:val="en-US"/>
         </w:rPr>
-        <w:t xml:space="preserve">STREAMLIT-PLOTLY PROJECT </w:t>
-      </w:r>
-      <w:r>
-        <w:rPr>
-          <w:rFonts w:ascii="Times New Roman" w:hAnsi="Times New Roman" w:cs="Times New Roman"/>
-          <w:b/>
-          <w:sz w:val="36"/>
-          <w:szCs w:val="24"/>
-          <w:lang w:val="en-US"/>
-        </w:rPr>
-        <w:t>DOCUMENTATION</w:t>
+        <w:t>STREAMLIT-PLOTLY PROJECT DOCUMENTATION</w:t>
       </w:r>
     </w:p>
     <w:p>
@@ -62,8 +52,9 @@
           <w:szCs w:val="24"/>
           <w:lang w:val="en-US"/>
         </w:rPr>
-        <w:t>An Insight i</w:t>
-      </w:r>
+        <w:t xml:space="preserve">An Insight into 12 seasons of </w:t>
+      </w:r>
+      <w:proofErr w:type="spellStart"/>
       <w:r>
         <w:rPr>
           <w:rFonts w:ascii="Times New Roman" w:hAnsi="Times New Roman" w:cs="Times New Roman"/>
@@ -72,7 +63,28 @@
           <w:szCs w:val="24"/>
           <w:lang w:val="en-US"/>
         </w:rPr>
-        <w:t>nto Ten season of EPL Football 2010 – 2020)</w:t>
+        <w:t>Ligue</w:t>
+      </w:r>
+      <w:proofErr w:type="spellEnd"/>
+      <w:r>
+        <w:rPr>
+          <w:rFonts w:ascii="Times New Roman" w:hAnsi="Times New Roman" w:cs="Times New Roman"/>
+          <w:bCs/>
+          <w:sz w:val="36"/>
+          <w:szCs w:val="24"/>
+          <w:lang w:val="en-US"/>
+        </w:rPr>
+        <w:t xml:space="preserve"> 1 Football 2010 - 2022</w:t>
+      </w:r>
+      <w:r>
+        <w:rPr>
+          <w:rFonts w:ascii="Times New Roman" w:hAnsi="Times New Roman" w:cs="Times New Roman"/>
+          <w:bCs/>
+          <w:sz w:val="36"/>
+          <w:szCs w:val="24"/>
+          <w:lang w:val="en-US"/>
+        </w:rPr>
+        <w:t>)</w:t>
       </w:r>
     </w:p>
     <w:p>
@@ -454,7 +466,40 @@
           <w:szCs w:val="24"/>
           <w:lang w:val="en-US"/>
         </w:rPr>
-        <w:t>all_season_table.csv, All_tables.csv, epl-allseasons-matchstats.csv</w:t>
+        <w:t>all_12_seasons.csv</w:t>
+      </w:r>
+      <w:r>
+        <w:rPr>
+          <w:rFonts w:ascii="Times New Roman" w:hAnsi="Times New Roman" w:cs="Times New Roman"/>
+          <w:bCs/>
+          <w:i/>
+          <w:sz w:val="24"/>
+          <w:szCs w:val="24"/>
+          <w:lang w:val="en-US"/>
+        </w:rPr>
+        <w:t>, All_Ligue1</w:t>
+      </w:r>
+      <w:r>
+        <w:rPr>
+          <w:rFonts w:ascii="Times New Roman" w:hAnsi="Times New Roman" w:cs="Times New Roman"/>
+          <w:bCs/>
+          <w:i/>
+          <w:sz w:val="24"/>
+          <w:szCs w:val="24"/>
+          <w:lang w:val="en-US"/>
+        </w:rPr>
+        <w:t xml:space="preserve">.csv, </w:t>
+      </w:r>
+      <w:r>
+        <w:rPr>
+          <w:rFonts w:ascii="Times New Roman" w:hAnsi="Times New Roman" w:cs="Times New Roman"/>
+          <w:bCs/>
+          <w:i/>
+          <w:sz w:val="24"/>
+          <w:szCs w:val="24"/>
+          <w:lang w:val="en-US"/>
+        </w:rPr>
+        <w:t>all_match_stats.csv</w:t>
       </w:r>
     </w:p>
     <w:p>
@@ -487,7 +532,7 @@
           <w:szCs w:val="24"/>
           <w:lang w:val="en-US"/>
         </w:rPr>
-        <w:t>pl.png</w:t>
+        <w:t>ligue_1.png</w:t>
       </w:r>
     </w:p>
     <w:p>
@@ -1053,6 +1098,17 @@
         </w:rPr>
         <w:t xml:space="preserve"> run app.py</w:t>
       </w:r>
+      <w:r>
+        <w:rPr>
+          <w:rFonts w:ascii="Times New Roman" w:hAnsi="Times New Roman" w:cs="Times New Roman"/>
+          <w:bCs/>
+          <w:i/>
+          <w:sz w:val="24"/>
+          <w:szCs w:val="24"/>
+          <w:lang w:val="en-US"/>
+        </w:rPr>
+        <w:t xml:space="preserve"> from command window.</w:t>
+      </w:r>
     </w:p>
     <w:p>
       <w:pPr>
@@ -1077,7 +1133,59 @@
           <w:szCs w:val="24"/>
           <w:lang w:val="en-US"/>
         </w:rPr>
-        <w:t xml:space="preserve">Uploaded an ‘English Premier League’ image to our </w:t>
+        <w:t>Uploaded</w:t>
+      </w:r>
+      <w:r>
+        <w:rPr>
+          <w:rFonts w:ascii="Times New Roman" w:hAnsi="Times New Roman" w:cs="Times New Roman"/>
+          <w:bCs/>
+          <w:sz w:val="24"/>
+          <w:szCs w:val="24"/>
+          <w:lang w:val="en-US"/>
+        </w:rPr>
+        <w:t xml:space="preserve"> ‘</w:t>
+      </w:r>
+      <w:r>
+        <w:rPr>
+          <w:rFonts w:ascii="Times New Roman" w:hAnsi="Times New Roman" w:cs="Times New Roman"/>
+          <w:bCs/>
+          <w:sz w:val="24"/>
+          <w:szCs w:val="24"/>
+          <w:lang w:val="en-US"/>
+        </w:rPr>
+        <w:t xml:space="preserve">The French </w:t>
+      </w:r>
+      <w:proofErr w:type="spellStart"/>
+      <w:r>
+        <w:rPr>
+          <w:rFonts w:ascii="Times New Roman" w:hAnsi="Times New Roman" w:cs="Times New Roman"/>
+          <w:bCs/>
+          <w:sz w:val="24"/>
+          <w:szCs w:val="24"/>
+          <w:lang w:val="en-US"/>
+        </w:rPr>
+        <w:t>Ligue</w:t>
+      </w:r>
+      <w:proofErr w:type="spellEnd"/>
+      <w:r>
+        <w:rPr>
+          <w:rFonts w:ascii="Times New Roman" w:hAnsi="Times New Roman" w:cs="Times New Roman"/>
+          <w:bCs/>
+          <w:sz w:val="24"/>
+          <w:szCs w:val="24"/>
+          <w:lang w:val="en-US"/>
+        </w:rPr>
+        <w:t xml:space="preserve"> 1</w:t>
+      </w:r>
+      <w:r>
+        <w:rPr>
+          <w:rFonts w:ascii="Times New Roman" w:hAnsi="Times New Roman" w:cs="Times New Roman"/>
+          <w:bCs/>
+          <w:sz w:val="24"/>
+          <w:szCs w:val="24"/>
+          <w:lang w:val="en-US"/>
+        </w:rPr>
+        <w:t xml:space="preserve">’ image to our </w:t>
       </w:r>
       <w:proofErr w:type="spellStart"/>
       <w:r>
@@ -1136,9 +1244,9 @@
         </w:rPr>
         <w:drawing>
           <wp:inline distT="0" distB="0" distL="0" distR="0">
-            <wp:extent cx="4581525" cy="1064420"/>
-            <wp:effectExtent l="0" t="0" r="0" b="2540"/>
-            <wp:docPr id="1" name="Picture 1"/>
+            <wp:extent cx="4381500" cy="1209507"/>
+            <wp:effectExtent l="0" t="0" r="0" b="0"/>
+            <wp:docPr id="4" name="Picture 4"/>
             <wp:cNvGraphicFramePr>
               <a:graphicFrameLocks xmlns:a="http://schemas.openxmlformats.org/drawingml/2006/main" noChangeAspect="1"/>
             </wp:cNvGraphicFramePr>
@@ -1146,7 +1254,7 @@
               <a:graphicData uri="http://schemas.openxmlformats.org/drawingml/2006/picture">
                 <pic:pic xmlns:pic="http://schemas.openxmlformats.org/drawingml/2006/picture">
                   <pic:nvPicPr>
-                    <pic:cNvPr id="1" name="Premier league.jpg"/>
+                    <pic:cNvPr id="4" name="Ligue 1.jpg"/>
                     <pic:cNvPicPr/>
                   </pic:nvPicPr>
                   <pic:blipFill>
@@ -1164,7 +1272,7 @@
                   <pic:spPr>
                     <a:xfrm>
                       <a:off x="0" y="0"/>
-                      <a:ext cx="4620028" cy="1073365"/>
+                      <a:ext cx="4438911" cy="1225355"/>
                     </a:xfrm>
                     <a:prstGeom prst="rect">
                       <a:avLst/>
@@ -1244,7 +1352,17 @@
           <w:szCs w:val="24"/>
           <w:lang w:val="en-US"/>
         </w:rPr>
-        <w:t xml:space="preserve">(Visualization 1, 2, 3 and 4 </w:t>
+        <w:t>(Insight</w:t>
+      </w:r>
+      <w:r>
+        <w:rPr>
+          <w:rFonts w:ascii="Times New Roman" w:hAnsi="Times New Roman" w:cs="Times New Roman"/>
+          <w:bCs/>
+          <w:sz w:val="24"/>
+          <w:szCs w:val="24"/>
+          <w:lang w:val="en-US"/>
+        </w:rPr>
+        <w:t xml:space="preserve"> 1, 2, 3 and 4 </w:t>
       </w:r>
       <w:r>
         <w:rPr>
@@ -1267,58 +1385,6 @@
           <w:lang w:val="en-US"/>
         </w:rPr>
       </w:pPr>
-      <w:r>
-        <w:rPr>
-          <w:rFonts w:ascii="Times New Roman" w:hAnsi="Times New Roman" w:cs="Times New Roman"/>
-          <w:bCs/>
-          <w:noProof/>
-          <w:sz w:val="24"/>
-          <w:szCs w:val="24"/>
-          <w:lang w:eastAsia="fr-FR"/>
-        </w:rPr>
-        <w:lastRenderedPageBreak/>
-        <w:drawing>
-          <wp:inline distT="0" distB="0" distL="0" distR="0">
-            <wp:extent cx="5731510" cy="2252345"/>
-            <wp:effectExtent l="0" t="0" r="2540" b="0"/>
-            <wp:docPr id="2" name="Picture 2"/>
-            <wp:cNvGraphicFramePr>
-              <a:graphicFrameLocks xmlns:a="http://schemas.openxmlformats.org/drawingml/2006/main" noChangeAspect="1"/>
-            </wp:cNvGraphicFramePr>
-            <a:graphic xmlns:a="http://schemas.openxmlformats.org/drawingml/2006/main">
-              <a:graphicData uri="http://schemas.openxmlformats.org/drawingml/2006/picture">
-                <pic:pic xmlns:pic="http://schemas.openxmlformats.org/drawingml/2006/picture">
-                  <pic:nvPicPr>
-                    <pic:cNvPr id="2" name="expander.jpg"/>
-                    <pic:cNvPicPr/>
-                  </pic:nvPicPr>
-                  <pic:blipFill>
-                    <a:blip r:embed="rId6">
-                      <a:extLst>
-                        <a:ext uri="{28A0092B-C50C-407E-A947-70E740481C1C}">
-                          <a14:useLocalDpi xmlns:a14="http://schemas.microsoft.com/office/drawing/2010/main" val="0"/>
-                        </a:ext>
-                      </a:extLst>
-                    </a:blip>
-                    <a:stretch>
-                      <a:fillRect/>
-                    </a:stretch>
-                  </pic:blipFill>
-                  <pic:spPr>
-                    <a:xfrm>
-                      <a:off x="0" y="0"/>
-                      <a:ext cx="5731510" cy="2252345"/>
-                    </a:xfrm>
-                    <a:prstGeom prst="rect">
-                      <a:avLst/>
-                    </a:prstGeom>
-                  </pic:spPr>
-                </pic:pic>
-              </a:graphicData>
-            </a:graphic>
-          </wp:inline>
-        </w:drawing>
-      </w:r>
     </w:p>
     <w:p>
       <w:pPr>
@@ -1397,6 +1463,7 @@
           <w:szCs w:val="24"/>
           <w:lang w:eastAsia="fr-FR"/>
         </w:rPr>
+        <w:lastRenderedPageBreak/>
         <w:drawing>
           <wp:inline distT="0" distB="0" distL="0" distR="0">
             <wp:extent cx="5591175" cy="2906469"/>
@@ -1413,7 +1480,7 @@
                     <pic:cNvPicPr/>
                   </pic:nvPicPr>
                   <pic:blipFill>
-                    <a:blip r:embed="rId7">
+                    <a:blip r:embed="rId6">
                       <a:extLst>
                         <a:ext uri="{28A0092B-C50C-407E-A947-70E740481C1C}">
                           <a14:useLocalDpi xmlns:a14="http://schemas.microsoft.com/office/drawing/2010/main" val="0"/>
@@ -1471,7 +1538,17 @@
           <w:szCs w:val="24"/>
           <w:lang w:val="en-US"/>
         </w:rPr>
-        <w:t>Visualization 1</w:t>
+        <w:t>Insight</w:t>
+      </w:r>
+      <w:r>
+        <w:rPr>
+          <w:rFonts w:ascii="Times New Roman" w:hAnsi="Times New Roman" w:cs="Times New Roman"/>
+          <w:i/>
+          <w:sz w:val="24"/>
+          <w:szCs w:val="24"/>
+          <w:lang w:val="en-US"/>
+        </w:rPr>
+        <w:t xml:space="preserve"> 1</w:t>
       </w:r>
       <w:r>
         <w:rPr>
@@ -1536,7 +1613,25 @@
           <w:szCs w:val="24"/>
           <w:lang w:val="en-US"/>
         </w:rPr>
-        <w:t>to visualize the ‘Total Goals scored per team per season’ and ‘Total goals Conceded per team per season’.</w:t>
+        <w:t xml:space="preserve">to visualize the </w:t>
+      </w:r>
+      <w:r>
+        <w:rPr>
+          <w:rFonts w:ascii="Times New Roman" w:hAnsi="Times New Roman" w:cs="Times New Roman"/>
+          <w:sz w:val="24"/>
+          <w:szCs w:val="24"/>
+          <w:lang w:val="en-US"/>
+        </w:rPr>
+        <w:t>‘Total Goals scored per team in</w:t>
+      </w:r>
+      <w:r>
+        <w:rPr>
+          <w:rFonts w:ascii="Times New Roman" w:hAnsi="Times New Roman" w:cs="Times New Roman"/>
+          <w:sz w:val="24"/>
+          <w:szCs w:val="24"/>
+          <w:lang w:val="en-US"/>
+        </w:rPr>
+        <w:t xml:space="preserve"> season’ and ‘Total goals Conceded per team per season’.</w:t>
       </w:r>
     </w:p>
     <w:p>
@@ -1570,7 +1665,7 @@
           <w:szCs w:val="24"/>
           <w:lang w:val="en-US"/>
         </w:rPr>
-        <w:t>Visualization</w:t>
+        <w:t>Insight</w:t>
       </w:r>
       <w:r>
         <w:rPr>
@@ -1839,7 +1934,7 @@
           <w:szCs w:val="24"/>
           <w:lang w:val="en-US"/>
         </w:rPr>
-        <w:t>Visualization</w:t>
+        <w:t>Insight</w:t>
       </w:r>
       <w:r>
         <w:rPr>
@@ -2050,7 +2145,7 @@
           <w:szCs w:val="24"/>
           <w:lang w:val="en-US"/>
         </w:rPr>
-        <w:t>Visualization</w:t>
+        <w:t>Insight</w:t>
       </w:r>
       <w:r>
         <w:rPr>
@@ -2060,12 +2155,41 @@
           <w:szCs w:val="24"/>
           <w:lang w:val="en-US"/>
         </w:rPr>
-        <w:t xml:space="preserve"> 4</w:t>
-      </w:r>
-      <w:r>
-        <w:rPr>
-          <w:rFonts w:ascii="Times New Roman" w:hAnsi="Times New Roman" w:cs="Times New Roman"/>
-          <w:i/>
+        <w:t xml:space="preserve"> 4 </w:t>
+      </w:r>
+      <w:r>
+        <w:rPr>
+          <w:rFonts w:ascii="Times New Roman" w:hAnsi="Times New Roman" w:cs="Times New Roman"/>
+          <w:sz w:val="24"/>
+          <w:szCs w:val="24"/>
+          <w:lang w:val="en-US"/>
+        </w:rPr>
+        <w:t>dropdown</w:t>
+      </w:r>
+      <w:r>
+        <w:rPr>
+          <w:rFonts w:ascii="Times New Roman" w:hAnsi="Times New Roman" w:cs="Times New Roman"/>
+          <w:bCs/>
+          <w:sz w:val="24"/>
+          <w:szCs w:val="24"/>
+          <w:lang w:val="en-US"/>
+        </w:rPr>
+        <w:t xml:space="preserve">, </w:t>
+      </w:r>
+      <w:r>
+        <w:rPr>
+          <w:rFonts w:ascii="Times New Roman" w:hAnsi="Times New Roman" w:cs="Times New Roman"/>
+          <w:bCs/>
+          <w:sz w:val="24"/>
+          <w:szCs w:val="24"/>
+          <w:lang w:val="en-US"/>
+        </w:rPr>
+        <w:t>we used the</w:t>
+      </w:r>
+      <w:r>
+        <w:rPr>
+          <w:rFonts w:ascii="Times New Roman" w:hAnsi="Times New Roman" w:cs="Times New Roman"/>
+          <w:bCs/>
           <w:sz w:val="24"/>
           <w:szCs w:val="24"/>
           <w:lang w:val="en-US"/>
@@ -2075,63 +2199,55 @@
       <w:r>
         <w:rPr>
           <w:rFonts w:ascii="Times New Roman" w:hAnsi="Times New Roman" w:cs="Times New Roman"/>
-          <w:sz w:val="24"/>
-          <w:szCs w:val="24"/>
-          <w:lang w:val="en-US"/>
-        </w:rPr>
-        <w:t>dropdown</w:t>
-      </w:r>
-      <w:r>
-        <w:rPr>
-          <w:rFonts w:ascii="Times New Roman" w:hAnsi="Times New Roman" w:cs="Times New Roman"/>
-          <w:bCs/>
-          <w:sz w:val="24"/>
-          <w:szCs w:val="24"/>
-          <w:lang w:val="en-US"/>
-        </w:rPr>
-        <w:t xml:space="preserve">, we used the </w:t>
-      </w:r>
-      <w:r>
-        <w:rPr>
-          <w:rFonts w:ascii="Times New Roman" w:hAnsi="Times New Roman" w:cs="Times New Roman"/>
           <w:b/>
           <w:bCs/>
           <w:sz w:val="24"/>
           <w:szCs w:val="24"/>
           <w:lang w:val="en-US"/>
         </w:rPr>
-        <w:t>Box Plot</w:t>
-      </w:r>
-      <w:r>
-        <w:rPr>
-          <w:rFonts w:ascii="Times New Roman" w:hAnsi="Times New Roman" w:cs="Times New Roman"/>
-          <w:bCs/>
-          <w:sz w:val="24"/>
-          <w:szCs w:val="24"/>
-          <w:lang w:val="en-US"/>
-        </w:rPr>
-        <w:t xml:space="preserve"> to visualize the ‘</w:t>
-      </w:r>
-      <w:r>
-        <w:rPr>
-          <w:rFonts w:ascii="Times New Roman" w:hAnsi="Times New Roman" w:cs="Times New Roman"/>
-          <w:bCs/>
-          <w:sz w:val="24"/>
-          <w:szCs w:val="24"/>
-          <w:lang w:val="en-US"/>
-        </w:rPr>
-        <w:t>Total Yellow Cards per club</w:t>
-      </w:r>
-      <w:r>
-        <w:rPr>
-          <w:rFonts w:ascii="Times New Roman" w:hAnsi="Times New Roman" w:cs="Times New Roman"/>
-          <w:bCs/>
-          <w:sz w:val="24"/>
-          <w:szCs w:val="24"/>
-          <w:lang w:val="en-US"/>
-        </w:rPr>
-        <w:t xml:space="preserve">’, the </w:t>
-      </w:r>
+        <w:t xml:space="preserve">Donut Chart </w:t>
+      </w:r>
+      <w:r>
+        <w:rPr>
+          <w:rFonts w:ascii="Times New Roman" w:hAnsi="Times New Roman" w:cs="Times New Roman"/>
+          <w:bCs/>
+          <w:sz w:val="24"/>
+          <w:szCs w:val="24"/>
+          <w:lang w:val="en-US"/>
+        </w:rPr>
+        <w:t>to visualize the ‘</w:t>
+      </w:r>
+      <w:r>
+        <w:rPr>
+          <w:rFonts w:ascii="Times New Roman" w:hAnsi="Times New Roman" w:cs="Times New Roman"/>
+          <w:bCs/>
+          <w:sz w:val="24"/>
+          <w:szCs w:val="24"/>
+          <w:lang w:val="en-US"/>
+        </w:rPr>
+        <w:t>Total Red Cards per club</w:t>
+      </w:r>
+      <w:r>
+        <w:rPr>
+          <w:rFonts w:ascii="Times New Roman" w:hAnsi="Times New Roman" w:cs="Times New Roman"/>
+          <w:bCs/>
+          <w:sz w:val="24"/>
+          <w:szCs w:val="24"/>
+          <w:lang w:val="en-US"/>
+        </w:rPr>
+        <w:t>’.</w:t>
+      </w:r>
+      <w:r>
+        <w:rPr>
+          <w:rFonts w:ascii="Times New Roman" w:hAnsi="Times New Roman" w:cs="Times New Roman"/>
+          <w:bCs/>
+          <w:sz w:val="24"/>
+          <w:szCs w:val="24"/>
+          <w:lang w:val="en-US"/>
+        </w:rPr>
+        <w:t xml:space="preserve"> Used the </w:t>
+      </w:r>
+      <w:proofErr w:type="spellStart"/>
       <w:r>
         <w:rPr>
           <w:rFonts w:ascii="Times New Roman" w:hAnsi="Times New Roman" w:cs="Times New Roman"/>
@@ -2141,7 +2257,19 @@
           <w:szCs w:val="24"/>
           <w:lang w:val="en-US"/>
         </w:rPr>
-        <w:t xml:space="preserve">Strip Chart </w:t>
+        <w:t>Barh</w:t>
+      </w:r>
+      <w:proofErr w:type="spellEnd"/>
+      <w:r>
+        <w:rPr>
+          <w:rFonts w:ascii="Times New Roman" w:hAnsi="Times New Roman" w:cs="Times New Roman"/>
+          <w:b/>
+          <w:bCs/>
+          <w:sz w:val="24"/>
+          <w:szCs w:val="24"/>
+          <w:lang w:val="en-US"/>
+        </w:rPr>
+        <w:t xml:space="preserve"> </w:t>
       </w:r>
       <w:r>
         <w:rPr>
@@ -2161,59 +2289,42 @@
           <w:szCs w:val="24"/>
           <w:lang w:val="en-US"/>
         </w:rPr>
-        <w:t>Total Red Cards per club</w:t>
-      </w:r>
-      <w:r>
-        <w:rPr>
-          <w:rFonts w:ascii="Times New Roman" w:hAnsi="Times New Roman" w:cs="Times New Roman"/>
-          <w:bCs/>
-          <w:sz w:val="24"/>
-          <w:szCs w:val="24"/>
-          <w:lang w:val="en-US"/>
-        </w:rPr>
-        <w:t xml:space="preserve">’, and the </w:t>
-      </w:r>
-      <w:r>
-        <w:rPr>
-          <w:rFonts w:ascii="Times New Roman" w:hAnsi="Times New Roman" w:cs="Times New Roman"/>
-          <w:b/>
-          <w:bCs/>
-          <w:sz w:val="24"/>
-          <w:szCs w:val="24"/>
-          <w:lang w:val="en-US"/>
-        </w:rPr>
-        <w:t xml:space="preserve">Donut Chart </w:t>
-      </w:r>
-      <w:r>
-        <w:rPr>
-          <w:rFonts w:ascii="Times New Roman" w:hAnsi="Times New Roman" w:cs="Times New Roman"/>
-          <w:bCs/>
-          <w:sz w:val="24"/>
-          <w:szCs w:val="24"/>
-          <w:lang w:val="en-US"/>
-        </w:rPr>
-        <w:t>to visualize the ‘</w:t>
-      </w:r>
-      <w:r>
-        <w:rPr>
-          <w:rFonts w:ascii="Times New Roman" w:hAnsi="Times New Roman" w:cs="Times New Roman"/>
-          <w:bCs/>
-          <w:sz w:val="24"/>
-          <w:szCs w:val="24"/>
-          <w:lang w:val="en-US"/>
-        </w:rPr>
-        <w:t>Total Cards Issued by Referees</w:t>
-      </w:r>
-      <w:r>
-        <w:rPr>
-          <w:rFonts w:ascii="Times New Roman" w:hAnsi="Times New Roman" w:cs="Times New Roman"/>
-          <w:bCs/>
-          <w:sz w:val="24"/>
-          <w:szCs w:val="24"/>
-          <w:lang w:val="en-US"/>
-        </w:rPr>
-        <w:t>’.</w:t>
-      </w:r>
+        <w:t xml:space="preserve">Total fouls committed per team Teams </w:t>
+      </w:r>
+      <w:proofErr w:type="spellStart"/>
+      <w:r>
+        <w:rPr>
+          <w:rFonts w:ascii="Times New Roman" w:hAnsi="Times New Roman" w:cs="Times New Roman"/>
+          <w:bCs/>
+          <w:sz w:val="24"/>
+          <w:szCs w:val="24"/>
+          <w:lang w:val="en-US"/>
+        </w:rPr>
+        <w:t>accross</w:t>
+      </w:r>
+      <w:proofErr w:type="spellEnd"/>
+      <w:r>
+        <w:rPr>
+          <w:rFonts w:ascii="Times New Roman" w:hAnsi="Times New Roman" w:cs="Times New Roman"/>
+          <w:bCs/>
+          <w:sz w:val="24"/>
+          <w:szCs w:val="24"/>
+          <w:lang w:val="en-US"/>
+        </w:rPr>
+        <w:t xml:space="preserve"> 12 Season</w:t>
+      </w:r>
+      <w:r>
+        <w:rPr>
+          <w:rFonts w:ascii="Times New Roman" w:hAnsi="Times New Roman" w:cs="Times New Roman"/>
+          <w:bCs/>
+          <w:sz w:val="24"/>
+          <w:szCs w:val="24"/>
+          <w:lang w:val="en-US"/>
+        </w:rPr>
+        <w:t>’</w:t>
+      </w:r>
+      <w:bookmarkStart w:id="0" w:name="_GoBack"/>
+      <w:bookmarkEnd w:id="0"/>
     </w:p>
     <w:p>
       <w:pPr>
@@ -2257,7 +2368,6 @@
           <w:szCs w:val="24"/>
           <w:lang w:val="en-US"/>
         </w:rPr>
-        <w:lastRenderedPageBreak/>
         <w:t>SUMMARY:</w:t>
       </w:r>
     </w:p>
@@ -2322,10 +2432,17 @@
           <w:szCs w:val="24"/>
           <w:lang w:val="en-US"/>
         </w:rPr>
-        <w:t>We chose this dataset because of our love for the game of soccer and we both support the same premier league club (name withheld, lol).</w:t>
-      </w:r>
-      <w:bookmarkStart w:id="0" w:name="_GoBack"/>
-      <w:bookmarkEnd w:id="0"/>
+        <w:t xml:space="preserve">We chose this dataset because </w:t>
+      </w:r>
+      <w:r>
+        <w:rPr>
+          <w:rFonts w:ascii="Times New Roman" w:hAnsi="Times New Roman" w:cs="Times New Roman"/>
+          <w:sz w:val="24"/>
+          <w:szCs w:val="24"/>
+          <w:lang w:val="en-US"/>
+        </w:rPr>
+        <w:t>of our love for the game of soccer.</w:t>
+      </w:r>
     </w:p>
     <w:sectPr>
       <w:pgSz w:w="11906" w:h="16838"/>
@@ -2831,6 +2948,7 @@
   <w:style w:type="character" w:default="1" w:styleId="DefaultParagraphFont">
     <w:name w:val="Default Paragraph Font"/>
     <w:uiPriority w:val="1"/>
+    <w:semiHidden/>
     <w:unhideWhenUsed/>
   </w:style>
   <w:style w:type="table" w:default="1" w:styleId="TableNormal">

</xml_diff>